<commit_message>
Gulfam: Asher's Order details changes.
</commit_message>
<xml_diff>
--- a/bh_api/BH_API_Documentation.docx
+++ b/bh_api/BH_API_Documentation.docx
@@ -1719,9 +1719,6 @@
         <w:tabs>
           <w:tab w:val="right" w:leader="dot" w:pos="9350"/>
         </w:tabs>
-        <w:rPr>
-          <w:noProof/>
-        </w:rPr>
       </w:pPr>
       <w:hyperlink w:anchor="_Toc424933536" w:history="1">
         <w:r>
@@ -1780,6 +1777,11 @@
           <w:fldChar w:fldCharType="end"/>
         </w:r>
       </w:hyperlink>
+    </w:p>
+    <w:p>
+      <w:r>
+        <w:t>Fetch order details…………………………………………………………………………………………………………………………........25</w:t>
+      </w:r>
     </w:p>
     <w:p>
       <w:pPr>
@@ -10279,13 +10281,294 @@
         <w:t xml:space="preserve"> </w:t>
       </w:r>
     </w:p>
+    <w:p>
+      <w:pPr>
+        <w:pStyle w:val="Heading1"/>
+      </w:pPr>
+      <w:r>
+        <w:t>Get order details</w:t>
+      </w:r>
+    </w:p>
+    <w:p>
+      <w:pPr>
+        <w:pStyle w:val="Heading3"/>
+      </w:pPr>
+      <w:r>
+        <w:t>Op</w:t>
+      </w:r>
+      <w:r>
+        <w:t>eration: detail of specific order</w:t>
+      </w:r>
+    </w:p>
+    <w:p>
+      <w:pPr>
+        <w:pStyle w:val="Heading3"/>
+      </w:pPr>
+      <w:r>
+        <w:t>Description:</w:t>
+      </w:r>
+    </w:p>
+    <w:p>
+      <w:pPr>
+        <w:pStyle w:val="Heading3"/>
+        <w:rPr>
+          <w:rFonts w:ascii="Arial" w:hAnsi="Arial" w:cs="Arial"/>
+          <w:color w:val="auto"/>
+          <w:shd w:val="clear" w:color="auto" w:fill="F7F7F7"/>
+        </w:rPr>
+      </w:pPr>
+      <w:r>
+        <w:rPr>
+          <w:rFonts w:ascii="Calibri" w:hAnsi="Calibri" w:cs="Calibri"/>
+          <w:b w:val="0"/>
+          <w:color w:val="auto"/>
+          <w:shd w:val="clear" w:color="auto" w:fill="FFFFFF"/>
+        </w:rPr>
+        <w:t xml:space="preserve">This functionality </w:t>
+      </w:r>
+      <w:r>
+        <w:rPr>
+          <w:rFonts w:ascii="Calibri" w:hAnsi="Calibri" w:cs="Calibri"/>
+          <w:b w:val="0"/>
+          <w:color w:val="auto"/>
+          <w:shd w:val="clear" w:color="auto" w:fill="FFFFFF"/>
+        </w:rPr>
+        <w:t>returns details of specific order.</w:t>
+      </w:r>
+    </w:p>
+    <w:p>
+      <w:pPr>
+        <w:pStyle w:val="normal0"/>
+      </w:pPr>
+      <w:r>
+        <w:rPr>
+          <w:rFonts w:asciiTheme="majorHAnsi" w:hAnsiTheme="majorHAnsi"/>
+          <w:b/>
+          <w:color w:val="4F81BD" w:themeColor="accent1"/>
+        </w:rPr>
+        <w:t xml:space="preserve">Service URL:  </w:t>
+      </w:r>
+      <w:r>
+        <w:rPr>
+          <w:rFonts w:asciiTheme="majorHAnsi" w:hAnsiTheme="majorHAnsi"/>
+          <w:b/>
+          <w:color w:val="4F81BD" w:themeColor="accent1"/>
+        </w:rPr>
+        <w:br/>
+      </w:r>
+      <w:r>
+        <w:t>http://bh.</w:t>
+      </w:r>
+      <w:r>
+        <w:t>easywayordering.com/</w:t>
+      </w:r>
+      <w:r>
+        <w:t xml:space="preserve"> </w:t>
+      </w:r>
+      <w:r>
+        <w:t>bh_</w:t>
+      </w:r>
+      <w:r>
+        <w:t>api /ewoapi_v1.php</w:t>
+      </w:r>
+    </w:p>
+    <w:p>
+      <w:pPr>
+        <w:pStyle w:val="Heading3"/>
+      </w:pPr>
+      <w:r>
+        <w:t>Parameters:</w:t>
+      </w:r>
+    </w:p>
+    <w:p>
+      <w:pPr>
+        <w:pStyle w:val="normal0"/>
+      </w:pPr>
+      <w:r>
+        <w:t>apiKey</w:t>
+      </w:r>
+      <w:r>
+        <w:t xml:space="preserve"> = user api key (required)</w:t>
+      </w:r>
+    </w:p>
+    <w:p>
+      <w:pPr>
+        <w:pStyle w:val="ecxmsonormal"/>
+        <w:shd w:val="clear" w:color="auto" w:fill="FFFFFF"/>
+        <w:spacing w:before="0" w:beforeAutospacing="0" w:after="324" w:afterAutospacing="0" w:line="208" w:lineRule="atLeast"/>
+        <w:rPr>
+          <w:rFonts w:ascii="Calibri" w:hAnsi="Calibri" w:cs="Calibri"/>
+          <w:sz w:val="22"/>
+          <w:szCs w:val="22"/>
+        </w:rPr>
+      </w:pPr>
+      <w:r>
+        <w:rPr>
+          <w:rFonts w:ascii="Calibri" w:hAnsi="Calibri" w:cs="Calibri"/>
+          <w:sz w:val="22"/>
+          <w:szCs w:val="22"/>
+        </w:rPr>
+        <w:t xml:space="preserve">operation = </w:t>
+      </w:r>
+      <w:r>
+        <w:rPr>
+          <w:rFonts w:ascii="Calibri" w:hAnsi="Calibri" w:cs="Calibri"/>
+          <w:sz w:val="22"/>
+          <w:szCs w:val="22"/>
+        </w:rPr>
+        <w:t>fetchorderdetail</w:t>
+      </w:r>
+    </w:p>
+    <w:p>
+      <w:pPr>
+        <w:pStyle w:val="ecxmsonormal"/>
+        <w:shd w:val="clear" w:color="auto" w:fill="FFFFFF"/>
+        <w:spacing w:before="0" w:beforeAutospacing="0" w:after="324" w:afterAutospacing="0" w:line="208" w:lineRule="atLeast"/>
+        <w:rPr>
+          <w:rFonts w:ascii="Calibri" w:hAnsi="Calibri" w:cs="Calibri"/>
+          <w:sz w:val="22"/>
+          <w:szCs w:val="22"/>
+        </w:rPr>
+      </w:pPr>
+      <w:r>
+        <w:rPr>
+          <w:rFonts w:ascii="Calibri" w:hAnsi="Calibri" w:cs="Calibri"/>
+          <w:sz w:val="22"/>
+          <w:szCs w:val="22"/>
+        </w:rPr>
+        <w:t xml:space="preserve">orderid </w:t>
+      </w:r>
+      <w:r>
+        <w:rPr>
+          <w:rFonts w:ascii="Calibri" w:hAnsi="Calibri" w:cs="Calibri"/>
+          <w:sz w:val="22"/>
+          <w:szCs w:val="22"/>
+        </w:rPr>
+        <w:t>(required)</w:t>
+      </w:r>
+    </w:p>
+    <w:p>
+      <w:pPr>
+        <w:pStyle w:val="Heading3"/>
+      </w:pPr>
+      <w:r>
+        <w:rPr>
+          <w:sz w:val="20"/>
+        </w:rPr>
+        <w:t>Return</w:t>
+      </w:r>
+      <w:r>
+        <w:rPr>
+          <w:rFonts w:ascii="Arial" w:eastAsia="Arial" w:hAnsi="Arial" w:cs="Arial"/>
+          <w:color w:val="222222"/>
+          <w:sz w:val="20"/>
+        </w:rPr>
+        <w:t>: </w:t>
+      </w:r>
+    </w:p>
+    <w:p>
+      <w:pPr>
+        <w:pStyle w:val="ecxmsonormal"/>
+        <w:shd w:val="clear" w:color="auto" w:fill="FFFFFF"/>
+        <w:spacing w:before="0" w:beforeAutospacing="0" w:after="324" w:afterAutospacing="0" w:line="208" w:lineRule="atLeast"/>
+        <w:rPr>
+          <w:rFonts w:asciiTheme="minorHAnsi" w:hAnsiTheme="minorHAnsi" w:cstheme="minorHAnsi"/>
+          <w:sz w:val="22"/>
+          <w:szCs w:val="22"/>
+          <w:shd w:val="clear" w:color="auto" w:fill="FFFFFF"/>
+        </w:rPr>
+      </w:pPr>
+      <w:r>
+        <w:rPr>
+          <w:rFonts w:asciiTheme="minorHAnsi" w:hAnsiTheme="minorHAnsi" w:cstheme="minorHAnsi"/>
+          <w:sz w:val="22"/>
+          <w:szCs w:val="22"/>
+          <w:shd w:val="clear" w:color="auto" w:fill="FFFFFF"/>
+        </w:rPr>
+        <w:t>Returns order details</w:t>
+      </w:r>
+    </w:p>
+    <w:p>
+      <w:pPr>
+        <w:pStyle w:val="ecxmsonormal"/>
+        <w:shd w:val="clear" w:color="auto" w:fill="FFFFFF"/>
+        <w:spacing w:before="0" w:beforeAutospacing="0" w:after="324" w:afterAutospacing="0" w:line="208" w:lineRule="atLeast"/>
+        <w:rPr>
+          <w:rFonts w:asciiTheme="minorHAnsi" w:hAnsiTheme="minorHAnsi" w:cstheme="minorHAnsi"/>
+          <w:sz w:val="22"/>
+          <w:szCs w:val="22"/>
+        </w:rPr>
+      </w:pPr>
+      <w:r>
+        <w:rPr>
+          <w:sz w:val="20"/>
+        </w:rPr>
+        <w:t>Example:</w:t>
+      </w:r>
+    </w:p>
+    <w:p>
+      <w:pPr>
+        <w:pStyle w:val="normal0"/>
+        <w:rPr>
+          <w:rFonts w:ascii="Arial" w:hAnsi="Arial" w:cs="Arial"/>
+          <w:sz w:val="20"/>
+          <w:szCs w:val="20"/>
+        </w:rPr>
+      </w:pPr>
+      <w:hyperlink r:id="rId36" w:history="1">
+        <w:r>
+          <w:rPr>
+            <w:rStyle w:val="Hyperlink"/>
+            <w:rFonts w:ascii="Arial" w:hAnsi="Arial" w:cs="Arial"/>
+            <w:sz w:val="20"/>
+            <w:szCs w:val="20"/>
+            <w:shd w:val="clear" w:color="auto" w:fill="FFFFFF"/>
+          </w:rPr>
+          <w:t>http://bh.easywayordering.com/bh_api/ewoapi_v1.php?</w:t>
+        </w:r>
+        <w:r>
+          <w:rPr>
+            <w:rStyle w:val="Hyperlink"/>
+          </w:rPr>
+          <w:t xml:space="preserve"> </w:t>
+        </w:r>
+        <w:r>
+          <w:rPr>
+            <w:rStyle w:val="Hyperlink"/>
+            <w:rFonts w:ascii="Arial" w:hAnsi="Arial" w:cs="Arial"/>
+            <w:sz w:val="20"/>
+            <w:szCs w:val="20"/>
+          </w:rPr>
+          <w:t>fetchorderdetail</w:t>
+        </w:r>
+        <w:r>
+          <w:rPr>
+            <w:rStyle w:val="Hyperlink"/>
+            <w:rFonts w:ascii="Arial" w:hAnsi="Arial" w:cs="Arial"/>
+            <w:sz w:val="20"/>
+            <w:szCs w:val="20"/>
+            <w:shd w:val="clear" w:color="auto" w:fill="FFFFFF"/>
+          </w:rPr>
+          <w:t>&amp;</w:t>
+        </w:r>
+        <w:r>
+          <w:rPr>
+            <w:rStyle w:val="Hyperlink"/>
+            <w:rFonts w:ascii="Arial" w:hAnsi="Arial" w:cs="Arial"/>
+            <w:sz w:val="20"/>
+            <w:szCs w:val="20"/>
+          </w:rPr>
+          <w:t>orderid=81010 &amp;apiKey=skxgq9aqrs</w:t>
+        </w:r>
+      </w:hyperlink>
+    </w:p>
     <w:sectPr>
-      <w:headerReference w:type="even" r:id="rId36"/>
-      <w:headerReference w:type="default" r:id="rId37"/>
-      <w:footerReference w:type="even" r:id="rId38"/>
-      <w:footerReference w:type="default" r:id="rId39"/>
-      <w:headerReference w:type="first" r:id="rId40"/>
-      <w:footerReference w:type="first" r:id="rId41"/>
+      <w:headerReference w:type="even" r:id="rId37"/>
+      <w:headerReference w:type="default" r:id="rId38"/>
+      <w:footerReference w:type="even" r:id="rId39"/>
+      <w:footerReference w:type="default" r:id="rId40"/>
+      <w:headerReference w:type="first" r:id="rId41"/>
+      <w:footerReference w:type="first" r:id="rId42"/>
       <w:pgSz w:w="12240" w:h="15840"/>
       <w:pgMar w:top="1440" w:right="1440" w:bottom="1440" w:left="1440" w:header="720" w:footer="720" w:gutter="0"/>
       <w:cols w:space="720"/>
@@ -10350,7 +10633,7 @@
             <w:rPr>
               <w:noProof/>
             </w:rPr>
-            <w:t>17</w:t>
+            <w:t>25</w:t>
           </w:r>
         </w:fldSimple>
       </w:p>
@@ -10875,6 +11158,7 @@
   <w:style w:type="character" w:default="1" w:styleId="DefaultParagraphFont">
     <w:name w:val="Default Paragraph Font"/>
     <w:uiPriority w:val="1"/>
+    <w:semiHidden/>
     <w:unhideWhenUsed/>
   </w:style>
   <w:style w:type="table" w:default="1" w:styleId="TableNormal">

</xml_diff>